<commit_message>
added local to remote git push
</commit_message>
<xml_diff>
--- a/docs_feature/CheatSheet.docx
+++ b/docs_feature/CheatSheet.docx
@@ -239,7 +239,25 @@
           <w:color w:val="000000"/>
           <w:shd w:val="clear" w:color="auto" w:fill="FFFFFF"/>
         </w:rPr>
-        <w:t>$ git config --global user.email "himanshudubey481@gmail.com"</w:t>
+        <w:t xml:space="preserve">$ git config --global </w:t>
+      </w:r>
+      <w:proofErr w:type="spellStart"/>
+      <w:r>
+        <w:rPr>
+          <w:rFonts w:ascii="inter-regular" w:eastAsia="Times New Roman" w:hAnsi="inter-regular" w:cs="Calibri"/>
+          <w:color w:val="000000"/>
+          <w:shd w:val="clear" w:color="auto" w:fill="FFFFFF"/>
+        </w:rPr>
+        <w:t>user.email</w:t>
+      </w:r>
+      <w:proofErr w:type="spellEnd"/>
+      <w:r>
+        <w:rPr>
+          <w:rFonts w:ascii="inter-regular" w:eastAsia="Times New Roman" w:hAnsi="inter-regular" w:cs="Calibri"/>
+          <w:color w:val="000000"/>
+          <w:shd w:val="clear" w:color="auto" w:fill="FFFFFF"/>
+        </w:rPr>
+        <w:t xml:space="preserve"> "himanshudubey481@gmail.com"</w:t>
       </w:r>
       <w:r>
         <w:rPr>
@@ -275,7 +293,25 @@
           <w:color w:val="000000"/>
           <w:shd w:val="clear" w:color="auto" w:fill="FFFFFF"/>
         </w:rPr>
-        <w:t>$ git config --global core.editor Vim</w:t>
+        <w:t xml:space="preserve">$ git config --global </w:t>
+      </w:r>
+      <w:proofErr w:type="spellStart"/>
+      <w:r>
+        <w:rPr>
+          <w:rFonts w:ascii="inter-regular" w:eastAsia="Times New Roman" w:hAnsi="inter-regular" w:cs="Calibri"/>
+          <w:color w:val="000000"/>
+          <w:shd w:val="clear" w:color="auto" w:fill="FFFFFF"/>
+        </w:rPr>
+        <w:t>core.editor</w:t>
+      </w:r>
+      <w:proofErr w:type="spellEnd"/>
+      <w:r>
+        <w:rPr>
+          <w:rFonts w:ascii="inter-regular" w:eastAsia="Times New Roman" w:hAnsi="inter-regular" w:cs="Calibri"/>
+          <w:color w:val="000000"/>
+          <w:shd w:val="clear" w:color="auto" w:fill="FFFFFF"/>
+        </w:rPr>
+        <w:t xml:space="preserve"> Vim</w:t>
       </w:r>
       <w:r>
         <w:rPr>
@@ -365,15 +401,7 @@
           <w:shd w:val="clear" w:color="auto" w:fill="FFFFFF"/>
         </w:rPr>
         <w:br/>
-        <w:t>$ git config --global alias.co chec</w:t>
-      </w:r>
-      <w:r>
-        <w:rPr>
-          <w:rFonts w:ascii="inter-regular" w:eastAsia="Times New Roman" w:hAnsi="inter-regular" w:cs="Calibri"/>
-          <w:color w:val="000000"/>
-          <w:shd w:val="clear" w:color="auto" w:fill="FFFFFF"/>
-        </w:rPr>
-        <w:t>kout</w:t>
+        <w:t>$ git config --global alias.co checkout</w:t>
       </w:r>
       <w:r>
         <w:rPr>
@@ -448,8 +476,20 @@
           <w:color w:val="000000"/>
           <w:shd w:val="clear" w:color="auto" w:fill="FFFFFF"/>
         </w:rPr>
-        <w:t>Git init</w:t>
-      </w:r>
+        <w:t xml:space="preserve">Git </w:t>
+      </w:r>
+      <w:proofErr w:type="spellStart"/>
+      <w:r>
+        <w:rPr>
+          <w:rFonts w:ascii="inter-bold" w:eastAsia="Times New Roman" w:hAnsi="inter-bold" w:cs="Calibri"/>
+          <w:b/>
+          <w:bCs/>
+          <w:color w:val="000000"/>
+          <w:shd w:val="clear" w:color="auto" w:fill="FFFFFF"/>
+        </w:rPr>
+        <w:t>init</w:t>
+      </w:r>
+      <w:proofErr w:type="spellEnd"/>
       <w:r>
         <w:rPr>
           <w:rFonts w:ascii="inter-bold" w:eastAsia="Times New Roman" w:hAnsi="inter-bold" w:cs="Calibri"/>
@@ -477,8 +517,18 @@
           <w:color w:val="000000"/>
           <w:shd w:val="clear" w:color="auto" w:fill="FFFFFF"/>
         </w:rPr>
-        <w:t>$ git init</w:t>
-      </w:r>
+        <w:t xml:space="preserve">$ git </w:t>
+      </w:r>
+      <w:proofErr w:type="spellStart"/>
+      <w:r>
+        <w:rPr>
+          <w:rFonts w:ascii="inter-regular" w:eastAsia="Times New Roman" w:hAnsi="inter-regular" w:cs="Calibri"/>
+          <w:color w:val="000000"/>
+          <w:shd w:val="clear" w:color="auto" w:fill="FFFFFF"/>
+        </w:rPr>
+        <w:t>init</w:t>
+      </w:r>
+      <w:proofErr w:type="spellEnd"/>
     </w:p>
     <w:p>
       <w:pPr>
@@ -611,7 +661,28 @@
           <w:shd w:val="clear" w:color="auto" w:fill="FFFFFF"/>
         </w:rPr>
         <w:br/>
-        <w:t>Add a file</w:t>
+      </w:r>
+      <w:proofErr w:type="spellStart"/>
+      <w:r>
+        <w:rPr>
+          <w:rFonts w:ascii="inter-bold" w:eastAsia="Times New Roman" w:hAnsi="inter-bold" w:cs="Calibri"/>
+          <w:b/>
+          <w:bCs/>
+          <w:color w:val="000000"/>
+          <w:shd w:val="clear" w:color="auto" w:fill="FFFFFF"/>
+        </w:rPr>
+        <w:t>Add</w:t>
+      </w:r>
+      <w:proofErr w:type="spellEnd"/>
+      <w:r>
+        <w:rPr>
+          <w:rFonts w:ascii="inter-bold" w:eastAsia="Times New Roman" w:hAnsi="inter-bold" w:cs="Calibri"/>
+          <w:b/>
+          <w:bCs/>
+          <w:color w:val="000000"/>
+          <w:shd w:val="clear" w:color="auto" w:fill="FFFFFF"/>
+        </w:rPr>
+        <w:t xml:space="preserve"> a file</w:t>
       </w:r>
       <w:r>
         <w:rPr>
@@ -736,15 +807,7 @@
           <w:shd w:val="clear" w:color="auto" w:fill="FFFFFF"/>
         </w:rPr>
         <w:br/>
-        <w:t>$ git commit -m " Comm</w:t>
-      </w:r>
-      <w:r>
-        <w:rPr>
-          <w:rFonts w:ascii="inter-regular" w:eastAsia="Times New Roman" w:hAnsi="inter-regular" w:cs="Calibri"/>
-          <w:color w:val="000000"/>
-          <w:shd w:val="clear" w:color="auto" w:fill="FFFFFF"/>
-        </w:rPr>
-        <w:t>it Message"</w:t>
+        <w:t>$ git commit -m " Commit Message"</w:t>
       </w:r>
     </w:p>
     <w:p>
@@ -855,15 +918,7 @@
           <w:shd w:val="clear" w:color="auto" w:fill="FFFFFF"/>
         </w:rPr>
         <w:br/>
-        <w:t>Track the changes between two</w:t>
-      </w:r>
-      <w:r>
-        <w:rPr>
-          <w:rFonts w:ascii="inter-regular" w:eastAsia="Times New Roman" w:hAnsi="inter-regular" w:cs="Calibri"/>
-          <w:color w:val="000000"/>
-          <w:shd w:val="clear" w:color="auto" w:fill="FFFFFF"/>
-        </w:rPr>
-        <w:t xml:space="preserve"> commits:</w:t>
+        <w:t>Track the changes between two commits:</w:t>
       </w:r>
       <w:r>
         <w:rPr>
@@ -1044,15 +1099,7 @@
           <w:color w:val="000000"/>
           <w:shd w:val="clear" w:color="auto" w:fill="FFFFFF"/>
         </w:rPr>
-        <w:t>Display the most recent commits and the sta</w:t>
-      </w:r>
-      <w:r>
-        <w:rPr>
-          <w:rFonts w:ascii="inter-regular" w:eastAsia="Times New Roman" w:hAnsi="inter-regular" w:cs="Calibri"/>
-          <w:color w:val="000000"/>
-          <w:shd w:val="clear" w:color="auto" w:fill="FFFFFF"/>
-        </w:rPr>
-        <w:t>tus of the head:</w:t>
+        <w:t>Display the most recent commits and the status of the head:</w:t>
       </w:r>
       <w:r>
         <w:rPr>
@@ -1079,8 +1126,18 @@
           <w:shd w:val="clear" w:color="auto" w:fill="FFFFFF"/>
         </w:rPr>
         <w:br/>
-        <w:t>$ git log -oneline</w:t>
-      </w:r>
+        <w:t>$ git log -</w:t>
+      </w:r>
+      <w:proofErr w:type="spellStart"/>
+      <w:r>
+        <w:rPr>
+          <w:rFonts w:ascii="inter-regular" w:eastAsia="Times New Roman" w:hAnsi="inter-regular" w:cs="Calibri"/>
+          <w:color w:val="000000"/>
+          <w:shd w:val="clear" w:color="auto" w:fill="FFFFFF"/>
+        </w:rPr>
+        <w:t>oneline</w:t>
+      </w:r>
+      <w:proofErr w:type="spellEnd"/>
       <w:r>
         <w:rPr>
           <w:rFonts w:ascii="inter-regular" w:eastAsia="Times New Roman" w:hAnsi="inter-regular" w:cs="Calibri"/>
@@ -1208,59 +1265,129 @@
           <w:szCs w:val="22"/>
         </w:rPr>
       </w:pPr>
-      <w:r>
-        <w:rPr>
-          <w:rFonts w:ascii="inter-bold" w:eastAsia="Times New Roman" w:hAnsi="inter-bold" w:cs="Calibri"/>
-          <w:b/>
-          <w:bCs/>
-          <w:color w:val="000000"/>
-          <w:shd w:val="clear" w:color="auto" w:fill="FFFFFF"/>
-        </w:rPr>
-        <w:t>.gitignore</w:t>
-      </w:r>
-      <w:r>
-        <w:rPr>
-          <w:rFonts w:ascii="inter-bold" w:eastAsia="Times New Roman" w:hAnsi="inter-bold" w:cs="Calibri"/>
-          <w:b/>
-          <w:bCs/>
-          <w:color w:val="000000"/>
-          <w:shd w:val="clear" w:color="auto" w:fill="FFFFFF"/>
-        </w:rPr>
-        <w:br/>
-      </w:r>
-      <w:r>
-        <w:rPr>
-          <w:rFonts w:ascii="inter-regular" w:eastAsia="Times New Roman" w:hAnsi="inter-regular" w:cs="Calibri"/>
-          <w:color w:val="000000"/>
-          <w:shd w:val="clear" w:color="auto" w:fill="FFFFFF"/>
-        </w:rPr>
-        <w:t>Specify intentionally untracked files that Git should ignore. Create .gitignore:</w:t>
-      </w:r>
-      <w:r>
-        <w:rPr>
-          <w:rFonts w:ascii="inter-regular" w:eastAsia="Times New Roman" w:hAnsi="inter-regular" w:cs="Calibri"/>
-          <w:color w:val="000000"/>
-          <w:shd w:val="clear" w:color="auto" w:fill="FFFFFF"/>
-        </w:rPr>
-        <w:br/>
-        <w:t>$ touch .gitignore List the ignored files:</w:t>
-      </w:r>
-      <w:r>
-        <w:rPr>
-          <w:rFonts w:ascii="inter-regular" w:eastAsia="Times New Roman" w:hAnsi="inter-regular" w:cs="Calibri"/>
-          <w:color w:val="000000"/>
-          <w:shd w:val="clear" w:color="auto" w:fill="FFFFFF"/>
-        </w:rPr>
-        <w:br/>
-        <w:t>$ git ls-files -i --exclude-st</w:t>
-      </w:r>
-      <w:r>
-        <w:rPr>
-          <w:rFonts w:ascii="inter-regular" w:eastAsia="Times New Roman" w:hAnsi="inter-regular" w:cs="Calibri"/>
-          <w:color w:val="000000"/>
-          <w:shd w:val="clear" w:color="auto" w:fill="FFFFFF"/>
-        </w:rPr>
-        <w:t>andard</w:t>
+      <w:proofErr w:type="gramStart"/>
+      <w:r>
+        <w:rPr>
+          <w:rFonts w:ascii="inter-bold" w:eastAsia="Times New Roman" w:hAnsi="inter-bold" w:cs="Calibri"/>
+          <w:b/>
+          <w:bCs/>
+          <w:color w:val="000000"/>
+          <w:shd w:val="clear" w:color="auto" w:fill="FFFFFF"/>
+        </w:rPr>
+        <w:t>.</w:t>
+      </w:r>
+      <w:proofErr w:type="spellStart"/>
+      <w:r>
+        <w:rPr>
+          <w:rFonts w:ascii="inter-bold" w:eastAsia="Times New Roman" w:hAnsi="inter-bold" w:cs="Calibri"/>
+          <w:b/>
+          <w:bCs/>
+          <w:color w:val="000000"/>
+          <w:shd w:val="clear" w:color="auto" w:fill="FFFFFF"/>
+        </w:rPr>
+        <w:t>gitignore</w:t>
+      </w:r>
+      <w:proofErr w:type="spellEnd"/>
+      <w:proofErr w:type="gramEnd"/>
+      <w:r>
+        <w:rPr>
+          <w:rFonts w:ascii="inter-bold" w:eastAsia="Times New Roman" w:hAnsi="inter-bold" w:cs="Calibri"/>
+          <w:b/>
+          <w:bCs/>
+          <w:color w:val="000000"/>
+          <w:shd w:val="clear" w:color="auto" w:fill="FFFFFF"/>
+        </w:rPr>
+        <w:br/>
+      </w:r>
+      <w:r>
+        <w:rPr>
+          <w:rFonts w:ascii="inter-regular" w:eastAsia="Times New Roman" w:hAnsi="inter-regular" w:cs="Calibri"/>
+          <w:color w:val="000000"/>
+          <w:shd w:val="clear" w:color="auto" w:fill="FFFFFF"/>
+        </w:rPr>
+        <w:t xml:space="preserve">Specify intentionally untracked files that Git should ignore. </w:t>
+      </w:r>
+      <w:proofErr w:type="gramStart"/>
+      <w:r>
+        <w:rPr>
+          <w:rFonts w:ascii="inter-regular" w:eastAsia="Times New Roman" w:hAnsi="inter-regular" w:cs="Calibri"/>
+          <w:color w:val="000000"/>
+          <w:shd w:val="clear" w:color="auto" w:fill="FFFFFF"/>
+        </w:rPr>
+        <w:t>Create .</w:t>
+      </w:r>
+      <w:proofErr w:type="spellStart"/>
+      <w:r>
+        <w:rPr>
+          <w:rFonts w:ascii="inter-regular" w:eastAsia="Times New Roman" w:hAnsi="inter-regular" w:cs="Calibri"/>
+          <w:color w:val="000000"/>
+          <w:shd w:val="clear" w:color="auto" w:fill="FFFFFF"/>
+        </w:rPr>
+        <w:t>gitignore</w:t>
+      </w:r>
+      <w:proofErr w:type="spellEnd"/>
+      <w:proofErr w:type="gramEnd"/>
+      <w:r>
+        <w:rPr>
+          <w:rFonts w:ascii="inter-regular" w:eastAsia="Times New Roman" w:hAnsi="inter-regular" w:cs="Calibri"/>
+          <w:color w:val="000000"/>
+          <w:shd w:val="clear" w:color="auto" w:fill="FFFFFF"/>
+        </w:rPr>
+        <w:t>:</w:t>
+      </w:r>
+      <w:r>
+        <w:rPr>
+          <w:rFonts w:ascii="inter-regular" w:eastAsia="Times New Roman" w:hAnsi="inter-regular" w:cs="Calibri"/>
+          <w:color w:val="000000"/>
+          <w:shd w:val="clear" w:color="auto" w:fill="FFFFFF"/>
+        </w:rPr>
+        <w:br/>
+        <w:t>$ touch .</w:t>
+      </w:r>
+      <w:proofErr w:type="spellStart"/>
+      <w:r>
+        <w:rPr>
+          <w:rFonts w:ascii="inter-regular" w:eastAsia="Times New Roman" w:hAnsi="inter-regular" w:cs="Calibri"/>
+          <w:color w:val="000000"/>
+          <w:shd w:val="clear" w:color="auto" w:fill="FFFFFF"/>
+        </w:rPr>
+        <w:t>gitignore</w:t>
+      </w:r>
+      <w:proofErr w:type="spellEnd"/>
+      <w:r>
+        <w:rPr>
+          <w:rFonts w:ascii="inter-regular" w:eastAsia="Times New Roman" w:hAnsi="inter-regular" w:cs="Calibri"/>
+          <w:color w:val="000000"/>
+          <w:shd w:val="clear" w:color="auto" w:fill="FFFFFF"/>
+        </w:rPr>
+        <w:t xml:space="preserve"> List the ignored files:</w:t>
+      </w:r>
+      <w:r>
+        <w:rPr>
+          <w:rFonts w:ascii="inter-regular" w:eastAsia="Times New Roman" w:hAnsi="inter-regular" w:cs="Calibri"/>
+          <w:color w:val="000000"/>
+          <w:shd w:val="clear" w:color="auto" w:fill="FFFFFF"/>
+        </w:rPr>
+        <w:br/>
+        <w:t>$ git ls-files -</w:t>
+      </w:r>
+      <w:proofErr w:type="spellStart"/>
+      <w:r>
+        <w:rPr>
+          <w:rFonts w:ascii="inter-regular" w:eastAsia="Times New Roman" w:hAnsi="inter-regular" w:cs="Calibri"/>
+          <w:color w:val="000000"/>
+          <w:shd w:val="clear" w:color="auto" w:fill="FFFFFF"/>
+        </w:rPr>
+        <w:t>i</w:t>
+      </w:r>
+      <w:proofErr w:type="spellEnd"/>
+      <w:r>
+        <w:rPr>
+          <w:rFonts w:ascii="inter-regular" w:eastAsia="Times New Roman" w:hAnsi="inter-regular" w:cs="Calibri"/>
+          <w:color w:val="000000"/>
+          <w:shd w:val="clear" w:color="auto" w:fill="FFFFFF"/>
+        </w:rPr>
+        <w:t xml:space="preserve"> --exclude-standard</w:t>
       </w:r>
     </w:p>
     <w:p>
@@ -1407,15 +1534,7 @@
           <w:color w:val="000000"/>
           <w:shd w:val="clear" w:color="auto" w:fill="FFFFFF"/>
         </w:rPr>
-        <w:t>Switch between branches in a reposito</w:t>
-      </w:r>
-      <w:r>
-        <w:rPr>
-          <w:rFonts w:ascii="inter-regular" w:eastAsia="Times New Roman" w:hAnsi="inter-regular" w:cs="Calibri"/>
-          <w:color w:val="000000"/>
-          <w:shd w:val="clear" w:color="auto" w:fill="FFFFFF"/>
-        </w:rPr>
-        <w:t>ry.</w:t>
+        <w:t>Switch between branches in a repository.</w:t>
       </w:r>
       <w:r>
         <w:rPr>
@@ -1522,15 +1641,7 @@
           <w:shd w:val="clear" w:color="auto" w:fill="FFFFFF"/>
         </w:rPr>
         <w:br/>
-        <w:t>Saving stash</w:t>
-      </w:r>
-      <w:r>
-        <w:rPr>
-          <w:rFonts w:ascii="inter-regular" w:eastAsia="Times New Roman" w:hAnsi="inter-regular" w:cs="Calibri"/>
-          <w:color w:val="000000"/>
-          <w:shd w:val="clear" w:color="auto" w:fill="FFFFFF"/>
-        </w:rPr>
-        <w:t>es with a message:</w:t>
+        <w:t>Saving stashes with a message:</w:t>
       </w:r>
       <w:r>
         <w:rPr>
@@ -1620,15 +1731,7 @@
           <w:shd w:val="clear" w:color="auto" w:fill="FFFFFF"/>
         </w:rPr>
         <w:br/>
-        <w:t>Delete a mo</w:t>
-      </w:r>
-      <w:r>
-        <w:rPr>
-          <w:rFonts w:ascii="inter-regular" w:eastAsia="Times New Roman" w:hAnsi="inter-regular" w:cs="Calibri"/>
-          <w:color w:val="000000"/>
-          <w:shd w:val="clear" w:color="auto" w:fill="FFFFFF"/>
-        </w:rPr>
-        <w:t>st recent stash from the queue:</w:t>
+        <w:t>Delete a most recent stash from the queue:</w:t>
       </w:r>
       <w:r>
         <w:rPr>
@@ -1748,17 +1851,7 @@
           <w:szCs w:val="32"/>
           <w:shd w:val="clear" w:color="auto" w:fill="FFFFFF"/>
         </w:rPr>
-        <w:t>8. Mergi</w:t>
-      </w:r>
-      <w:r>
-        <w:rPr>
-          <w:rFonts w:ascii="erdana" w:hAnsi="erdana" w:cs="Calibri"/>
-          <w:color w:val="610B4B"/>
-          <w:sz w:val="32"/>
-          <w:szCs w:val="32"/>
-          <w:shd w:val="clear" w:color="auto" w:fill="FFFFFF"/>
-        </w:rPr>
-        <w:t>ng</w:t>
+        <w:t>8. Merging</w:t>
       </w:r>
     </w:p>
     <w:p>
@@ -1796,21 +1889,39 @@
         </w:rPr>
         <w:br/>
       </w:r>
-      <w:r>
-        <w:rPr>
-          <w:rFonts w:ascii="inter-regular" w:eastAsia="Times New Roman" w:hAnsi="inter-regular" w:cs="Calibri"/>
-          <w:color w:val="000000"/>
-          <w:shd w:val="clear" w:color="auto" w:fill="FFFFFF"/>
-        </w:rPr>
-        <w:t>Merge the branches:</w:t>
-      </w:r>
-      <w:r>
-        <w:rPr>
-          <w:rFonts w:ascii="inter-regular" w:eastAsia="Times New Roman" w:hAnsi="inter-regular" w:cs="Calibri"/>
-          <w:color w:val="000000"/>
-          <w:shd w:val="clear" w:color="auto" w:fill="FFFFFF"/>
-        </w:rPr>
-        <w:br/>
+      <w:proofErr w:type="spellStart"/>
+      <w:r>
+        <w:rPr>
+          <w:rFonts w:ascii="inter-regular" w:eastAsia="Times New Roman" w:hAnsi="inter-regular" w:cs="Calibri"/>
+          <w:color w:val="000000"/>
+          <w:shd w:val="clear" w:color="auto" w:fill="FFFFFF"/>
+        </w:rPr>
+        <w:t>Merge</w:t>
+      </w:r>
+      <w:proofErr w:type="spellEnd"/>
+      <w:r>
+        <w:rPr>
+          <w:rFonts w:ascii="inter-regular" w:eastAsia="Times New Roman" w:hAnsi="inter-regular" w:cs="Calibri"/>
+          <w:color w:val="000000"/>
+          <w:shd w:val="clear" w:color="auto" w:fill="FFFFFF"/>
+        </w:rPr>
+        <w:t xml:space="preserve"> the branches:</w:t>
+      </w:r>
+      <w:r>
+        <w:rPr>
+          <w:rFonts w:ascii="inter-regular" w:eastAsia="Times New Roman" w:hAnsi="inter-regular" w:cs="Calibri"/>
+          <w:color w:val="000000"/>
+          <w:shd w:val="clear" w:color="auto" w:fill="FFFFFF"/>
+        </w:rPr>
+        <w:br/>
+      </w:r>
+      <w:r>
+        <w:rPr>
+          <w:rFonts w:ascii="inter-regular" w:eastAsia="Times New Roman" w:hAnsi="inter-regular" w:cs="Calibri"/>
+          <w:color w:val="000000"/>
+          <w:shd w:val="clear" w:color="auto" w:fill="FFFFFF"/>
+        </w:rPr>
+        <w:lastRenderedPageBreak/>
         <w:t>$ git merge</w:t>
       </w:r>
       <w:r>
@@ -1820,7 +1931,24 @@
           <w:shd w:val="clear" w:color="auto" w:fill="FFFFFF"/>
         </w:rPr>
         <w:br/>
-        <w:t>Merge the specified commit to currently active branch:</w:t>
+      </w:r>
+      <w:proofErr w:type="spellStart"/>
+      <w:r>
+        <w:rPr>
+          <w:rFonts w:ascii="inter-regular" w:eastAsia="Times New Roman" w:hAnsi="inter-regular" w:cs="Calibri"/>
+          <w:color w:val="000000"/>
+          <w:shd w:val="clear" w:color="auto" w:fill="FFFFFF"/>
+        </w:rPr>
+        <w:t>Merge</w:t>
+      </w:r>
+      <w:proofErr w:type="spellEnd"/>
+      <w:r>
+        <w:rPr>
+          <w:rFonts w:ascii="inter-regular" w:eastAsia="Times New Roman" w:hAnsi="inter-regular" w:cs="Calibri"/>
+          <w:color w:val="000000"/>
+          <w:shd w:val="clear" w:color="auto" w:fill="FFFFFF"/>
+        </w:rPr>
+        <w:t xml:space="preserve"> the specified commit to currently active branch:</w:t>
       </w:r>
       <w:r>
         <w:rPr>
@@ -1891,13 +2019,6 @@
           <w:shd w:val="clear" w:color="auto" w:fill="FFFFFF"/>
         </w:rPr>
         <w:br/>
-      </w:r>
-      <w:r>
-        <w:rPr>
-          <w:rFonts w:ascii="inter-regular" w:eastAsia="Times New Roman" w:hAnsi="inter-regular" w:cs="Calibri"/>
-          <w:color w:val="000000"/>
-          <w:shd w:val="clear" w:color="auto" w:fill="FFFFFF"/>
-        </w:rPr>
         <w:t>Continue the rebasing process:</w:t>
       </w:r>
       <w:r>
@@ -1969,8 +2090,18 @@
           <w:shd w:val="clear" w:color="auto" w:fill="FFFFFF"/>
         </w:rPr>
         <w:br/>
-        <w:t>$ git rebase -i</w:t>
-      </w:r>
+        <w:t>$ git rebase -</w:t>
+      </w:r>
+      <w:proofErr w:type="spellStart"/>
+      <w:r>
+        <w:rPr>
+          <w:rFonts w:ascii="inter-regular" w:eastAsia="Times New Roman" w:hAnsi="inter-regular" w:cs="Calibri"/>
+          <w:color w:val="000000"/>
+          <w:shd w:val="clear" w:color="auto" w:fill="FFFFFF"/>
+        </w:rPr>
+        <w:t>i</w:t>
+      </w:r>
+      <w:proofErr w:type="spellEnd"/>
     </w:p>
     <w:p>
       <w:pPr>
@@ -2035,15 +2166,7 @@
           <w:color w:val="000000"/>
           <w:shd w:val="clear" w:color="auto" w:fill="FFFFFF"/>
         </w:rPr>
-        <w:t xml:space="preserve">Check the </w:t>
-      </w:r>
-      <w:r>
-        <w:rPr>
-          <w:rFonts w:ascii="inter-regular" w:eastAsia="Times New Roman" w:hAnsi="inter-regular" w:cs="Calibri"/>
-          <w:color w:val="000000"/>
-          <w:shd w:val="clear" w:color="auto" w:fill="FFFFFF"/>
-        </w:rPr>
-        <w:t>configuration of the remote server:</w:t>
+        <w:t>Check the configuration of the remote server:</w:t>
       </w:r>
       <w:r>
         <w:rPr>
@@ -2115,15 +2238,7 @@
           <w:shd w:val="clear" w:color="auto" w:fill="FFFFFF"/>
         </w:rPr>
         <w:br/>
-        <w:t>$ git remote rena</w:t>
-      </w:r>
-      <w:r>
-        <w:rPr>
-          <w:rFonts w:ascii="inter-regular" w:eastAsia="Times New Roman" w:hAnsi="inter-regular" w:cs="Calibri"/>
-          <w:color w:val="000000"/>
-          <w:shd w:val="clear" w:color="auto" w:fill="FFFFFF"/>
-        </w:rPr>
-        <w:t>me</w:t>
+        <w:t>$ git remote rename</w:t>
       </w:r>
       <w:r>
         <w:rPr>
@@ -2159,8 +2274,18 @@
           <w:shd w:val="clear" w:color="auto" w:fill="FFFFFF"/>
         </w:rPr>
         <w:br/>
-        <w:t>$ git remote set-url</w:t>
-      </w:r>
+        <w:t>$ git remote set-</w:t>
+      </w:r>
+      <w:proofErr w:type="spellStart"/>
+      <w:r>
+        <w:rPr>
+          <w:rFonts w:ascii="inter-regular" w:eastAsia="Times New Roman" w:hAnsi="inter-regular" w:cs="Calibri"/>
+          <w:color w:val="000000"/>
+          <w:shd w:val="clear" w:color="auto" w:fill="FFFFFF"/>
+        </w:rPr>
+        <w:t>url</w:t>
+      </w:r>
+      <w:proofErr w:type="spellEnd"/>
     </w:p>
     <w:p>
       <w:pPr>
@@ -2243,17 +2368,7 @@
           <w:szCs w:val="32"/>
           <w:shd w:val="clear" w:color="auto" w:fill="FFFFFF"/>
         </w:rPr>
-        <w:t>10. Pushing Up</w:t>
-      </w:r>
-      <w:r>
-        <w:rPr>
-          <w:rFonts w:ascii="erdana" w:hAnsi="erdana" w:cs="Calibri"/>
-          <w:color w:val="610B4B"/>
-          <w:sz w:val="32"/>
-          <w:szCs w:val="32"/>
-          <w:shd w:val="clear" w:color="auto" w:fill="FFFFFF"/>
-        </w:rPr>
-        <w:t>dates</w:t>
+        <w:t>10. Pushing Updates</w:t>
       </w:r>
     </w:p>
     <w:p>
@@ -2315,6 +2430,14 @@
           <w:shd w:val="clear" w:color="auto" w:fill="FFFFFF"/>
         </w:rPr>
         <w:br/>
+      </w:r>
+      <w:r>
+        <w:rPr>
+          <w:rFonts w:ascii="inter-regular" w:eastAsia="Times New Roman" w:hAnsi="inter-regular" w:cs="Calibri"/>
+          <w:color w:val="000000"/>
+          <w:shd w:val="clear" w:color="auto" w:fill="FFFFFF"/>
+        </w:rPr>
+        <w:lastRenderedPageBreak/>
         <w:t>$ git push -f</w:t>
       </w:r>
       <w:r>
@@ -2355,17 +2478,7 @@
           <w:szCs w:val="32"/>
           <w:shd w:val="clear" w:color="auto" w:fill="FFFFFF"/>
         </w:rPr>
-        <w:t xml:space="preserve">11. Pulling </w:t>
-      </w:r>
-      <w:r>
-        <w:rPr>
-          <w:rFonts w:ascii="erdana" w:hAnsi="erdana" w:cs="Calibri"/>
-          <w:color w:val="610B4B"/>
-          <w:sz w:val="32"/>
-          <w:szCs w:val="32"/>
-          <w:shd w:val="clear" w:color="auto" w:fill="FFFFFF"/>
-        </w:rPr>
-        <w:t>updates</w:t>
+        <w:t>11. Pulling updates</w:t>
       </w:r>
     </w:p>
     <w:p>
@@ -2403,13 +2516,23 @@
         </w:rPr>
         <w:br/>
       </w:r>
-      <w:r>
-        <w:rPr>
-          <w:rFonts w:ascii="inter-regular" w:eastAsia="Times New Roman" w:hAnsi="inter-regular" w:cs="Calibri"/>
-          <w:color w:val="000000"/>
-          <w:shd w:val="clear" w:color="auto" w:fill="FFFFFF"/>
-        </w:rPr>
-        <w:t>Pull the data from the server:</w:t>
+      <w:proofErr w:type="spellStart"/>
+      <w:r>
+        <w:rPr>
+          <w:rFonts w:ascii="inter-regular" w:eastAsia="Times New Roman" w:hAnsi="inter-regular" w:cs="Calibri"/>
+          <w:color w:val="000000"/>
+          <w:shd w:val="clear" w:color="auto" w:fill="FFFFFF"/>
+        </w:rPr>
+        <w:t>Pull</w:t>
+      </w:r>
+      <w:proofErr w:type="spellEnd"/>
+      <w:r>
+        <w:rPr>
+          <w:rFonts w:ascii="inter-regular" w:eastAsia="Times New Roman" w:hAnsi="inter-regular" w:cs="Calibri"/>
+          <w:color w:val="000000"/>
+          <w:shd w:val="clear" w:color="auto" w:fill="FFFFFF"/>
+        </w:rPr>
+        <w:t xml:space="preserve"> the data from the server:</w:t>
       </w:r>
       <w:r>
         <w:rPr>
@@ -2489,15 +2612,25 @@
           <w:shd w:val="clear" w:color="auto" w:fill="FFFFFF"/>
         </w:rPr>
         <w:br/>
-        <w:t xml:space="preserve">$ git fetch&lt; repository Url&gt; </w:t>
-      </w:r>
-      <w:r>
-        <w:rPr>
-          <w:rFonts w:ascii="inter-regular" w:eastAsia="Times New Roman" w:hAnsi="inter-regular" w:cs="Calibri"/>
-          <w:color w:val="000000"/>
-          <w:shd w:val="clear" w:color="auto" w:fill="FFFFFF"/>
-        </w:rPr>
-        <w:t>Fetch a specific branch:</w:t>
+        <w:t xml:space="preserve">$ git fetch&lt; repository </w:t>
+      </w:r>
+      <w:proofErr w:type="spellStart"/>
+      <w:r>
+        <w:rPr>
+          <w:rFonts w:ascii="inter-regular" w:eastAsia="Times New Roman" w:hAnsi="inter-regular" w:cs="Calibri"/>
+          <w:color w:val="000000"/>
+          <w:shd w:val="clear" w:color="auto" w:fill="FFFFFF"/>
+        </w:rPr>
+        <w:t>Url</w:t>
+      </w:r>
+      <w:proofErr w:type="spellEnd"/>
+      <w:r>
+        <w:rPr>
+          <w:rFonts w:ascii="inter-regular" w:eastAsia="Times New Roman" w:hAnsi="inter-regular" w:cs="Calibri"/>
+          <w:color w:val="000000"/>
+          <w:shd w:val="clear" w:color="auto" w:fill="FFFFFF"/>
+        </w:rPr>
+        <w:t>&gt; Fetch a specific branch:</w:t>
       </w:r>
       <w:r>
         <w:rPr>
@@ -2515,7 +2648,24 @@
           <w:shd w:val="clear" w:color="auto" w:fill="FFFFFF"/>
         </w:rPr>
         <w:br/>
-        <w:t>Fetch all the branches simultaneously:</w:t>
+      </w:r>
+      <w:proofErr w:type="spellStart"/>
+      <w:r>
+        <w:rPr>
+          <w:rFonts w:ascii="inter-regular" w:eastAsia="Times New Roman" w:hAnsi="inter-regular" w:cs="Calibri"/>
+          <w:color w:val="000000"/>
+          <w:shd w:val="clear" w:color="auto" w:fill="FFFFFF"/>
+        </w:rPr>
+        <w:t>Fetch</w:t>
+      </w:r>
+      <w:proofErr w:type="spellEnd"/>
+      <w:r>
+        <w:rPr>
+          <w:rFonts w:ascii="inter-regular" w:eastAsia="Times New Roman" w:hAnsi="inter-regular" w:cs="Calibri"/>
+          <w:color w:val="000000"/>
+          <w:shd w:val="clear" w:color="auto" w:fill="FFFFFF"/>
+        </w:rPr>
+        <w:t xml:space="preserve"> all the branches simultaneously:</w:t>
       </w:r>
       <w:r>
         <w:rPr>
@@ -2626,7 +2776,24 @@
           <w:shd w:val="clear" w:color="auto" w:fill="FFFFFF"/>
         </w:rPr>
         <w:br/>
-        <w:t>Revert a particular commit:</w:t>
+      </w:r>
+      <w:proofErr w:type="spellStart"/>
+      <w:r>
+        <w:rPr>
+          <w:rFonts w:ascii="inter-regular" w:eastAsia="Times New Roman" w:hAnsi="inter-regular" w:cs="Calibri"/>
+          <w:color w:val="000000"/>
+          <w:shd w:val="clear" w:color="auto" w:fill="FFFFFF"/>
+        </w:rPr>
+        <w:t>Revert</w:t>
+      </w:r>
+      <w:proofErr w:type="spellEnd"/>
+      <w:r>
+        <w:rPr>
+          <w:rFonts w:ascii="inter-regular" w:eastAsia="Times New Roman" w:hAnsi="inter-regular" w:cs="Calibri"/>
+          <w:color w:val="000000"/>
+          <w:shd w:val="clear" w:color="auto" w:fill="FFFFFF"/>
+        </w:rPr>
+        <w:t xml:space="preserve"> a particular commit:</w:t>
       </w:r>
       <w:r>
         <w:rPr>
@@ -2673,13 +2840,23 @@
         </w:rPr>
         <w:br/>
       </w:r>
-      <w:r>
-        <w:rPr>
-          <w:rFonts w:ascii="inter-regular" w:eastAsia="Times New Roman" w:hAnsi="inter-regular" w:cs="Calibri"/>
-          <w:color w:val="000000"/>
-          <w:shd w:val="clear" w:color="auto" w:fill="FFFFFF"/>
-        </w:rPr>
-        <w:t>Reset the changes:</w:t>
+      <w:proofErr w:type="spellStart"/>
+      <w:r>
+        <w:rPr>
+          <w:rFonts w:ascii="inter-regular" w:eastAsia="Times New Roman" w:hAnsi="inter-regular" w:cs="Calibri"/>
+          <w:color w:val="000000"/>
+          <w:shd w:val="clear" w:color="auto" w:fill="FFFFFF"/>
+        </w:rPr>
+        <w:t>Reset</w:t>
+      </w:r>
+      <w:proofErr w:type="spellEnd"/>
+      <w:r>
+        <w:rPr>
+          <w:rFonts w:ascii="inter-regular" w:eastAsia="Times New Roman" w:hAnsi="inter-regular" w:cs="Calibri"/>
+          <w:color w:val="000000"/>
+          <w:shd w:val="clear" w:color="auto" w:fill="FFFFFF"/>
+        </w:rPr>
+        <w:t xml:space="preserve"> the changes:</w:t>
       </w:r>
       <w:r>
         <w:rPr>
@@ -2799,15 +2976,7 @@
           <w:shd w:val="clear" w:color="auto" w:fill="FFFFFF"/>
         </w:rPr>
         <w:br/>
-        <w:t>$ g</w:t>
-      </w:r>
-      <w:r>
-        <w:rPr>
-          <w:rFonts w:ascii="inter-regular" w:eastAsia="Times New Roman" w:hAnsi="inter-regular" w:cs="Calibri"/>
-          <w:color w:val="000000"/>
-          <w:shd w:val="clear" w:color="auto" w:fill="FFFFFF"/>
-        </w:rPr>
-        <w:t>it rm --cached</w:t>
+        <w:t>$ git rm --cached</w:t>
       </w:r>
     </w:p>
     <w:p>
@@ -2889,8 +3058,218 @@
           <w:sz w:val="22"/>
           <w:szCs w:val="22"/>
         </w:rPr>
-        <w:t> </w:t>
-      </w:r>
+        <w:lastRenderedPageBreak/>
+        <w:t xml:space="preserve">To add existing project in local to </w:t>
+      </w:r>
+      <w:proofErr w:type="spellStart"/>
+      <w:r>
+        <w:rPr>
+          <w:rFonts w:ascii="Calibri" w:hAnsi="Calibri" w:cs="Calibri"/>
+          <w:sz w:val="22"/>
+          <w:szCs w:val="22"/>
+        </w:rPr>
+        <w:t>github</w:t>
+      </w:r>
+      <w:proofErr w:type="spellEnd"/>
+    </w:p>
+    <w:p>
+      <w:pPr>
+        <w:pStyle w:val="NormalWeb"/>
+        <w:numPr>
+          <w:ilvl w:val="0"/>
+          <w:numId w:val="14"/>
+        </w:numPr>
+        <w:spacing w:before="0" w:beforeAutospacing="0" w:after="0" w:afterAutospacing="0"/>
+        <w:rPr>
+          <w:rFonts w:ascii="Calibri" w:hAnsi="Calibri" w:cs="Calibri"/>
+          <w:sz w:val="22"/>
+          <w:szCs w:val="22"/>
+        </w:rPr>
+      </w:pPr>
+      <w:r>
+        <w:rPr>
+          <w:rFonts w:ascii="Calibri" w:hAnsi="Calibri" w:cs="Calibri"/>
+          <w:sz w:val="22"/>
+          <w:szCs w:val="22"/>
+        </w:rPr>
+        <w:t xml:space="preserve">Git </w:t>
+      </w:r>
+      <w:proofErr w:type="spellStart"/>
+      <w:r>
+        <w:rPr>
+          <w:rFonts w:ascii="Calibri" w:hAnsi="Calibri" w:cs="Calibri"/>
+          <w:sz w:val="22"/>
+          <w:szCs w:val="22"/>
+        </w:rPr>
+        <w:t>init</w:t>
+      </w:r>
+      <w:proofErr w:type="spellEnd"/>
+    </w:p>
+    <w:p>
+      <w:pPr>
+        <w:pStyle w:val="NormalWeb"/>
+        <w:spacing w:before="0" w:beforeAutospacing="0" w:after="0" w:afterAutospacing="0"/>
+        <w:rPr>
+          <w:rFonts w:ascii="Calibri" w:hAnsi="Calibri" w:cs="Calibri"/>
+          <w:sz w:val="22"/>
+          <w:szCs w:val="22"/>
+        </w:rPr>
+      </w:pPr>
+    </w:p>
+    <w:p>
+      <w:pPr>
+        <w:pStyle w:val="NormalWeb"/>
+        <w:spacing w:before="0" w:beforeAutospacing="0" w:after="0" w:afterAutospacing="0"/>
+        <w:rPr>
+          <w:rFonts w:ascii="Calibri" w:hAnsi="Calibri" w:cs="Calibri"/>
+          <w:sz w:val="22"/>
+          <w:szCs w:val="22"/>
+        </w:rPr>
+      </w:pPr>
+      <w:r>
+        <w:rPr>
+          <w:rFonts w:ascii="Calibri" w:hAnsi="Calibri" w:cs="Calibri"/>
+          <w:sz w:val="22"/>
+          <w:szCs w:val="22"/>
+        </w:rPr>
+        <w:drawing>
+          <wp:inline distT="0" distB="0" distL="0" distR="0" wp14:anchorId="785119D2" wp14:editId="6D561CEE">
+            <wp:extent cx="5731510" cy="381635"/>
+            <wp:effectExtent l="0" t="0" r="2540" b="0"/>
+            <wp:docPr id="1640740030" name="Picture 1"/>
+            <wp:cNvGraphicFramePr>
+              <a:graphicFrameLocks xmlns:a="http://schemas.openxmlformats.org/drawingml/2006/main" noChangeAspect="1"/>
+            </wp:cNvGraphicFramePr>
+            <a:graphic xmlns:a="http://schemas.openxmlformats.org/drawingml/2006/main">
+              <a:graphicData uri="http://schemas.openxmlformats.org/drawingml/2006/picture">
+                <pic:pic xmlns:pic="http://schemas.openxmlformats.org/drawingml/2006/picture">
+                  <pic:nvPicPr>
+                    <pic:cNvPr id="1640740030" name=""/>
+                    <pic:cNvPicPr/>
+                  </pic:nvPicPr>
+                  <pic:blipFill>
+                    <a:blip r:embed="rId6"/>
+                    <a:stretch>
+                      <a:fillRect/>
+                    </a:stretch>
+                  </pic:blipFill>
+                  <pic:spPr>
+                    <a:xfrm>
+                      <a:off x="0" y="0"/>
+                      <a:ext cx="5731510" cy="381635"/>
+                    </a:xfrm>
+                    <a:prstGeom prst="rect">
+                      <a:avLst/>
+                    </a:prstGeom>
+                  </pic:spPr>
+                </pic:pic>
+              </a:graphicData>
+            </a:graphic>
+          </wp:inline>
+        </w:drawing>
+      </w:r>
+    </w:p>
+    <w:p>
+      <w:pPr>
+        <w:pStyle w:val="NormalWeb"/>
+        <w:spacing w:before="0" w:beforeAutospacing="0" w:after="0" w:afterAutospacing="0"/>
+        <w:rPr>
+          <w:rFonts w:ascii="Calibri" w:hAnsi="Calibri" w:cs="Calibri"/>
+          <w:sz w:val="22"/>
+          <w:szCs w:val="22"/>
+        </w:rPr>
+      </w:pPr>
+    </w:p>
+    <w:p>
+      <w:pPr>
+        <w:pStyle w:val="NormalWeb"/>
+        <w:numPr>
+          <w:ilvl w:val="0"/>
+          <w:numId w:val="14"/>
+        </w:numPr>
+        <w:spacing w:before="0" w:beforeAutospacing="0" w:after="0" w:afterAutospacing="0"/>
+        <w:rPr>
+          <w:rFonts w:ascii="Calibri" w:hAnsi="Calibri" w:cs="Calibri"/>
+          <w:sz w:val="22"/>
+          <w:szCs w:val="22"/>
+        </w:rPr>
+      </w:pPr>
+      <w:r>
+        <w:rPr>
+          <w:rFonts w:ascii="Calibri" w:hAnsi="Calibri" w:cs="Calibri"/>
+          <w:sz w:val="22"/>
+          <w:szCs w:val="22"/>
+        </w:rPr>
+        <w:drawing>
+          <wp:inline distT="0" distB="0" distL="0" distR="0" wp14:anchorId="4EE6C5FE" wp14:editId="20111817">
+            <wp:extent cx="5731510" cy="1628775"/>
+            <wp:effectExtent l="0" t="0" r="2540" b="9525"/>
+            <wp:docPr id="1555713492" name="Picture 1"/>
+            <wp:cNvGraphicFramePr>
+              <a:graphicFrameLocks xmlns:a="http://schemas.openxmlformats.org/drawingml/2006/main" noChangeAspect="1"/>
+            </wp:cNvGraphicFramePr>
+            <a:graphic xmlns:a="http://schemas.openxmlformats.org/drawingml/2006/main">
+              <a:graphicData uri="http://schemas.openxmlformats.org/drawingml/2006/picture">
+                <pic:pic xmlns:pic="http://schemas.openxmlformats.org/drawingml/2006/picture">
+                  <pic:nvPicPr>
+                    <pic:cNvPr id="1555713492" name=""/>
+                    <pic:cNvPicPr/>
+                  </pic:nvPicPr>
+                  <pic:blipFill>
+                    <a:blip r:embed="rId7"/>
+                    <a:stretch>
+                      <a:fillRect/>
+                    </a:stretch>
+                  </pic:blipFill>
+                  <pic:spPr>
+                    <a:xfrm>
+                      <a:off x="0" y="0"/>
+                      <a:ext cx="5731510" cy="1628775"/>
+                    </a:xfrm>
+                    <a:prstGeom prst="rect">
+                      <a:avLst/>
+                    </a:prstGeom>
+                  </pic:spPr>
+                </pic:pic>
+              </a:graphicData>
+            </a:graphic>
+          </wp:inline>
+        </w:drawing>
+      </w:r>
+    </w:p>
+    <w:p>
+      <w:pPr>
+        <w:pStyle w:val="NormalWeb"/>
+        <w:numPr>
+          <w:ilvl w:val="0"/>
+          <w:numId w:val="14"/>
+        </w:numPr>
+        <w:spacing w:before="0" w:beforeAutospacing="0" w:after="0" w:afterAutospacing="0"/>
+        <w:rPr>
+          <w:rFonts w:ascii="Calibri" w:hAnsi="Calibri" w:cs="Calibri"/>
+          <w:sz w:val="22"/>
+          <w:szCs w:val="22"/>
+        </w:rPr>
+      </w:pPr>
+      <w:r>
+        <w:rPr>
+          <w:rFonts w:ascii="Calibri" w:hAnsi="Calibri" w:cs="Calibri"/>
+          <w:sz w:val="22"/>
+          <w:szCs w:val="22"/>
+        </w:rPr>
+        <w:t xml:space="preserve">Check if git add -a is required </w:t>
+      </w:r>
+    </w:p>
+    <w:p>
+      <w:pPr>
+        <w:pStyle w:val="NormalWeb"/>
+        <w:spacing w:before="0" w:beforeAutospacing="0" w:after="0" w:afterAutospacing="0"/>
+        <w:rPr>
+          <w:rFonts w:ascii="Calibri" w:hAnsi="Calibri" w:cs="Calibri"/>
+          <w:sz w:val="22"/>
+          <w:szCs w:val="22"/>
+        </w:rPr>
+      </w:pPr>
     </w:p>
     <w:sectPr>
       <w:pgSz w:w="11906" w:h="16838"/>
@@ -4097,6 +4476,95 @@
     </w:lvl>
   </w:abstractNum>
   <w:abstractNum w:abstractNumId="8" w15:restartNumberingAfterBreak="0">
+    <w:nsid w:val="4D34077B"/>
+    <w:multiLevelType w:val="hybridMultilevel"/>
+    <w:tmpl w:val="CBA656BC"/>
+    <w:lvl w:ilvl="0" w:tplc="4009000F">
+      <w:start w:val="1"/>
+      <w:numFmt w:val="decimal"/>
+      <w:lvlText w:val="%1."/>
+      <w:lvlJc w:val="left"/>
+      <w:pPr>
+        <w:ind w:left="720" w:hanging="360"/>
+      </w:pPr>
+      <w:rPr>
+        <w:rFonts w:hint="default"/>
+      </w:rPr>
+    </w:lvl>
+    <w:lvl w:ilvl="1" w:tplc="40090019" w:tentative="1">
+      <w:start w:val="1"/>
+      <w:numFmt w:val="lowerLetter"/>
+      <w:lvlText w:val="%2."/>
+      <w:lvlJc w:val="left"/>
+      <w:pPr>
+        <w:ind w:left="1440" w:hanging="360"/>
+      </w:pPr>
+    </w:lvl>
+    <w:lvl w:ilvl="2" w:tplc="4009001B" w:tentative="1">
+      <w:start w:val="1"/>
+      <w:numFmt w:val="lowerRoman"/>
+      <w:lvlText w:val="%3."/>
+      <w:lvlJc w:val="right"/>
+      <w:pPr>
+        <w:ind w:left="2160" w:hanging="180"/>
+      </w:pPr>
+    </w:lvl>
+    <w:lvl w:ilvl="3" w:tplc="4009000F" w:tentative="1">
+      <w:start w:val="1"/>
+      <w:numFmt w:val="decimal"/>
+      <w:lvlText w:val="%4."/>
+      <w:lvlJc w:val="left"/>
+      <w:pPr>
+        <w:ind w:left="2880" w:hanging="360"/>
+      </w:pPr>
+    </w:lvl>
+    <w:lvl w:ilvl="4" w:tplc="40090019" w:tentative="1">
+      <w:start w:val="1"/>
+      <w:numFmt w:val="lowerLetter"/>
+      <w:lvlText w:val="%5."/>
+      <w:lvlJc w:val="left"/>
+      <w:pPr>
+        <w:ind w:left="3600" w:hanging="360"/>
+      </w:pPr>
+    </w:lvl>
+    <w:lvl w:ilvl="5" w:tplc="4009001B" w:tentative="1">
+      <w:start w:val="1"/>
+      <w:numFmt w:val="lowerRoman"/>
+      <w:lvlText w:val="%6."/>
+      <w:lvlJc w:val="right"/>
+      <w:pPr>
+        <w:ind w:left="4320" w:hanging="180"/>
+      </w:pPr>
+    </w:lvl>
+    <w:lvl w:ilvl="6" w:tplc="4009000F" w:tentative="1">
+      <w:start w:val="1"/>
+      <w:numFmt w:val="decimal"/>
+      <w:lvlText w:val="%7."/>
+      <w:lvlJc w:val="left"/>
+      <w:pPr>
+        <w:ind w:left="5040" w:hanging="360"/>
+      </w:pPr>
+    </w:lvl>
+    <w:lvl w:ilvl="7" w:tplc="40090019" w:tentative="1">
+      <w:start w:val="1"/>
+      <w:numFmt w:val="lowerLetter"/>
+      <w:lvlText w:val="%8."/>
+      <w:lvlJc w:val="left"/>
+      <w:pPr>
+        <w:ind w:left="5760" w:hanging="360"/>
+      </w:pPr>
+    </w:lvl>
+    <w:lvl w:ilvl="8" w:tplc="4009001B" w:tentative="1">
+      <w:start w:val="1"/>
+      <w:numFmt w:val="lowerRoman"/>
+      <w:lvlText w:val="%9."/>
+      <w:lvlJc w:val="right"/>
+      <w:pPr>
+        <w:ind w:left="6480" w:hanging="180"/>
+      </w:pPr>
+    </w:lvl>
+  </w:abstractNum>
+  <w:abstractNum w:abstractNumId="9" w15:restartNumberingAfterBreak="0">
     <w:nsid w:val="535356A7"/>
     <w:multiLevelType w:val="multilevel"/>
     <w:tmpl w:val="3930683C"/>
@@ -4245,7 +4713,7 @@
       </w:rPr>
     </w:lvl>
   </w:abstractNum>
-  <w:abstractNum w:abstractNumId="9" w15:restartNumberingAfterBreak="0">
+  <w:abstractNum w:abstractNumId="10" w15:restartNumberingAfterBreak="0">
     <w:nsid w:val="57E95511"/>
     <w:multiLevelType w:val="multilevel"/>
     <w:tmpl w:val="5C70A68E"/>
@@ -4394,7 +4862,7 @@
       </w:rPr>
     </w:lvl>
   </w:abstractNum>
-  <w:abstractNum w:abstractNumId="10" w15:restartNumberingAfterBreak="0">
+  <w:abstractNum w:abstractNumId="11" w15:restartNumberingAfterBreak="0">
     <w:nsid w:val="60880272"/>
     <w:multiLevelType w:val="multilevel"/>
     <w:tmpl w:val="163C7248"/>
@@ -4543,7 +5011,7 @@
       </w:rPr>
     </w:lvl>
   </w:abstractNum>
-  <w:abstractNum w:abstractNumId="11" w15:restartNumberingAfterBreak="0">
+  <w:abstractNum w:abstractNumId="12" w15:restartNumberingAfterBreak="0">
     <w:nsid w:val="64013741"/>
     <w:multiLevelType w:val="multilevel"/>
     <w:tmpl w:val="034E2384"/>
@@ -4692,7 +5160,7 @@
       </w:rPr>
     </w:lvl>
   </w:abstractNum>
-  <w:abstractNum w:abstractNumId="12" w15:restartNumberingAfterBreak="0">
+  <w:abstractNum w:abstractNumId="13" w15:restartNumberingAfterBreak="0">
     <w:nsid w:val="668679CA"/>
     <w:multiLevelType w:val="multilevel"/>
     <w:tmpl w:val="F8126FBA"/>
@@ -4842,19 +5310,19 @@
     </w:lvl>
   </w:abstractNum>
   <w:num w:numId="1" w16cid:durableId="196967621">
-    <w:abstractNumId w:val="9"/>
+    <w:abstractNumId w:val="10"/>
   </w:num>
   <w:num w:numId="2" w16cid:durableId="1652323494">
-    <w:abstractNumId w:val="12"/>
+    <w:abstractNumId w:val="13"/>
   </w:num>
   <w:num w:numId="3" w16cid:durableId="1833060531">
-    <w:abstractNumId w:val="11"/>
+    <w:abstractNumId w:val="12"/>
   </w:num>
   <w:num w:numId="4" w16cid:durableId="111368930">
     <w:abstractNumId w:val="5"/>
   </w:num>
   <w:num w:numId="5" w16cid:durableId="286741904">
-    <w:abstractNumId w:val="8"/>
+    <w:abstractNumId w:val="9"/>
   </w:num>
   <w:num w:numId="6" w16cid:durableId="2101632904">
     <w:abstractNumId w:val="7"/>
@@ -4878,7 +5346,10 @@
     <w:abstractNumId w:val="2"/>
   </w:num>
   <w:num w:numId="13" w16cid:durableId="1660114809">
-    <w:abstractNumId w:val="10"/>
+    <w:abstractNumId w:val="11"/>
+  </w:num>
+  <w:num w:numId="14" w16cid:durableId="2119832679">
+    <w:abstractNumId w:val="8"/>
   </w:num>
 </w:numbering>
 </file>

</xml_diff>